<commit_message>
week5: didn't realize i needed the wireframe link in the footer on this one
</commit_message>
<xml_diff>
--- a/week06/trips-wireframe-outline.docx
+++ b/week06/trips-wireframe-outline.docx
@@ -978,6 +978,216 @@
           <w14:ligatures w14:val="none"/>
         </w:rPr>
         <w:t>So, "Trip Name (Diff)" combines the trip's name with a quick reference to its difficulty level. This allows users to easily identify trips that match their experience and desired level of adventure.</w:t>
+      </w:r>
+    </w:p>
+    <w:p>
+      <w:pPr>
+        <w:spacing w:before="100" w:beforeAutospacing="1" w:after="100" w:afterAutospacing="1" w:line="240" w:lineRule="auto"/>
+        <w:rPr>
+          <w:rFonts w:ascii="Times New Roman" w:eastAsia="Times New Roman" w:hAnsi="Times New Roman" w:cs="Times New Roman"/>
+          <w:kern w:val="0"/>
+          <w:sz w:val="24"/>
+          <w:szCs w:val="24"/>
+          <w14:ligatures w14:val="none"/>
+        </w:rPr>
+      </w:pPr>
+    </w:p>
+    <w:p>
+      <w:pPr>
+        <w:spacing w:before="100" w:beforeAutospacing="1" w:after="100" w:afterAutospacing="1" w:line="240" w:lineRule="auto"/>
+        <w:rPr>
+          <w:rFonts w:ascii="Times New Roman" w:eastAsia="Times New Roman" w:hAnsi="Times New Roman" w:cs="Times New Roman"/>
+          <w:kern w:val="0"/>
+          <w:sz w:val="24"/>
+          <w:szCs w:val="24"/>
+          <w14:ligatures w14:val="none"/>
+        </w:rPr>
+      </w:pPr>
+      <w:r>
+        <w:rPr>
+          <w:rFonts w:ascii="Roboto" w:hAnsi="Roboto"/>
+          <w:color w:val="202124"/>
+          <w:sz w:val="30"/>
+          <w:szCs w:val="30"/>
+          <w:shd w:val="clear" w:color="auto" w:fill="FFFFFF"/>
+        </w:rPr>
+        <w:t>Whenever someone goes rafting or kayaking on whitewater rapids, it's vital that they have a good idea of what to expect from the river. To clarify and simplify this process, </w:t>
+      </w:r>
+      <w:r>
+        <w:rPr>
+          <w:rFonts w:ascii="Roboto" w:hAnsi="Roboto"/>
+          <w:color w:val="040C28"/>
+          <w:sz w:val="30"/>
+          <w:szCs w:val="30"/>
+          <w:shd w:val="clear" w:color="auto" w:fill="D3E3FD"/>
+        </w:rPr>
+        <w:t>all whitewater rapids are rated on a scale of I to VI</w:t>
+      </w:r>
+      <w:r>
+        <w:rPr>
+          <w:rFonts w:ascii="Roboto" w:hAnsi="Roboto"/>
+          <w:color w:val="202124"/>
+          <w:sz w:val="30"/>
+          <w:szCs w:val="30"/>
+          <w:shd w:val="clear" w:color="auto" w:fill="FFFFFF"/>
+        </w:rPr>
+        <w:t>. The rapids receive ratings based on a combination of difficulty and danger.</w:t>
+      </w:r>
+    </w:p>
+    <w:p>
+      <w:pPr>
+        <w:pStyle w:val="NormalWeb"/>
+        <w:shd w:val="clear" w:color="auto" w:fill="F2F0EE"/>
+        <w:spacing w:before="0" w:beforeAutospacing="0"/>
+        <w:rPr>
+          <w:rFonts w:ascii="Georgia" w:hAnsi="Georgia"/>
+          <w:color w:val="282828"/>
+        </w:rPr>
+      </w:pPr>
+      <w:r>
+        <w:rPr>
+          <w:rStyle w:val="Strong"/>
+          <w:rFonts w:ascii="Georgia" w:hAnsi="Georgia"/>
+          <w:color w:val="282828"/>
+        </w:rPr>
+        <w:t>Class I</w:t>
+      </w:r>
+      <w:r>
+        <w:rPr>
+          <w:rFonts w:ascii="Georgia" w:hAnsi="Georgia"/>
+          <w:color w:val="282828"/>
+        </w:rPr>
+        <w:t> “moving water” will let you comfortably float down the river.</w:t>
+      </w:r>
+    </w:p>
+    <w:p>
+      <w:pPr>
+        <w:pStyle w:val="NormalWeb"/>
+        <w:shd w:val="clear" w:color="auto" w:fill="F2F0EE"/>
+        <w:spacing w:before="0" w:beforeAutospacing="0"/>
+        <w:rPr>
+          <w:rFonts w:ascii="Georgia" w:hAnsi="Georgia"/>
+          <w:color w:val="282828"/>
+        </w:rPr>
+      </w:pPr>
+      <w:r>
+        <w:rPr>
+          <w:rStyle w:val="Strong"/>
+          <w:rFonts w:ascii="Georgia" w:hAnsi="Georgia"/>
+          <w:color w:val="282828"/>
+        </w:rPr>
+        <w:t>Class II</w:t>
+      </w:r>
+      <w:r>
+        <w:rPr>
+          <w:rFonts w:ascii="Georgia" w:hAnsi="Georgia"/>
+          <w:color w:val="282828"/>
+        </w:rPr>
+        <w:t> “splashes” will get your legs wet just over the side of the boat.</w:t>
+      </w:r>
+    </w:p>
+    <w:p>
+      <w:pPr>
+        <w:pStyle w:val="NormalWeb"/>
+        <w:shd w:val="clear" w:color="auto" w:fill="F2F0EE"/>
+        <w:spacing w:before="0" w:beforeAutospacing="0"/>
+        <w:rPr>
+          <w:rFonts w:ascii="Georgia" w:hAnsi="Georgia"/>
+          <w:color w:val="282828"/>
+        </w:rPr>
+      </w:pPr>
+      <w:r>
+        <w:rPr>
+          <w:rStyle w:val="Strong"/>
+          <w:rFonts w:ascii="Georgia" w:hAnsi="Georgia"/>
+          <w:color w:val="282828"/>
+        </w:rPr>
+        <w:t>Class III</w:t>
+      </w:r>
+      <w:r>
+        <w:rPr>
+          <w:rFonts w:ascii="Georgia" w:hAnsi="Georgia"/>
+          <w:color w:val="282828"/>
+        </w:rPr>
+        <w:t> “wet and fun” rapids will get you soaked, head to foot!</w:t>
+      </w:r>
+    </w:p>
+    <w:p>
+      <w:pPr>
+        <w:pStyle w:val="NormalWeb"/>
+        <w:shd w:val="clear" w:color="auto" w:fill="F2F0EE"/>
+        <w:spacing w:before="0" w:beforeAutospacing="0"/>
+        <w:rPr>
+          <w:rFonts w:ascii="Georgia" w:hAnsi="Georgia"/>
+          <w:color w:val="282828"/>
+        </w:rPr>
+      </w:pPr>
+      <w:r>
+        <w:rPr>
+          <w:rStyle w:val="Strong"/>
+          <w:rFonts w:ascii="Georgia" w:hAnsi="Georgia"/>
+          <w:color w:val="282828"/>
+        </w:rPr>
+        <w:t>Class IV</w:t>
+      </w:r>
+      <w:r>
+        <w:rPr>
+          <w:rFonts w:ascii="Georgia" w:hAnsi="Georgia"/>
+          <w:color w:val="282828"/>
+        </w:rPr>
+        <w:t> “big drops” will jump-start your heart as you paddle through the intense whitewater.</w:t>
+      </w:r>
+    </w:p>
+    <w:p>
+      <w:pPr>
+        <w:pStyle w:val="NormalWeb"/>
+        <w:shd w:val="clear" w:color="auto" w:fill="F2F0EE"/>
+        <w:spacing w:before="0" w:beforeAutospacing="0"/>
+        <w:rPr>
+          <w:rFonts w:ascii="Georgia" w:hAnsi="Georgia"/>
+          <w:color w:val="282828"/>
+        </w:rPr>
+      </w:pPr>
+      <w:r>
+        <w:rPr>
+          <w:rStyle w:val="Strong"/>
+          <w:rFonts w:ascii="Georgia" w:hAnsi="Georgia"/>
+          <w:color w:val="282828"/>
+        </w:rPr>
+        <w:t>Class V</w:t>
+      </w:r>
+      <w:r>
+        <w:rPr>
+          <w:rFonts w:ascii="Georgia" w:hAnsi="Georgia"/>
+          <w:color w:val="282828"/>
+        </w:rPr>
+        <w:t> “violent rapids” will really get your adrenaline pumping and often have to be portaged.</w:t>
+      </w:r>
+    </w:p>
+    <w:p>
+      <w:pPr>
+        <w:pStyle w:val="NormalWeb"/>
+        <w:shd w:val="clear" w:color="auto" w:fill="F2F0EE"/>
+        <w:spacing w:before="0" w:beforeAutospacing="0"/>
+        <w:rPr>
+          <w:rFonts w:ascii="Georgia" w:hAnsi="Georgia"/>
+          <w:color w:val="282828"/>
+        </w:rPr>
+      </w:pPr>
+      <w:r>
+        <w:rPr>
+          <w:rStyle w:val="Strong"/>
+          <w:rFonts w:ascii="Georgia" w:hAnsi="Georgia"/>
+          <w:color w:val="282828"/>
+        </w:rPr>
+        <w:t>Class VI</w:t>
+      </w:r>
+      <w:r>
+        <w:rPr>
+          <w:rFonts w:ascii="Georgia" w:hAnsi="Georgia"/>
+          <w:color w:val="282828"/>
+        </w:rPr>
+        <w:t> “impassable whitewater” means no one has rafted that section and lived to tell.</w:t>
       </w:r>
     </w:p>
     <w:p>
@@ -1385,7 +1595,29 @@
           <w:szCs w:val="24"/>
           <w14:ligatures w14:val="none"/>
         </w:rPr>
-        <w:t xml:space="preserve"> Are you targeting families, experienced thrill-seekers, or a mix? Tailor your pricing accordingly.</w:t>
+        <w:t xml:space="preserve"> Are you targeting families, experienced thrill-seekers, or a mix? Tailor </w:t>
+      </w:r>
+      <w:proofErr w:type="gramStart"/>
+      <w:r>
+        <w:rPr>
+          <w:rFonts w:ascii="Times New Roman" w:eastAsia="Times New Roman" w:hAnsi="Times New Roman" w:cs="Times New Roman"/>
+          <w:kern w:val="0"/>
+          <w:sz w:val="24"/>
+          <w:szCs w:val="24"/>
+          <w14:ligatures w14:val="none"/>
+        </w:rPr>
+        <w:t>your</w:t>
+      </w:r>
+      <w:proofErr w:type="gramEnd"/>
+      <w:r>
+        <w:rPr>
+          <w:rFonts w:ascii="Times New Roman" w:eastAsia="Times New Roman" w:hAnsi="Times New Roman" w:cs="Times New Roman"/>
+          <w:kern w:val="0"/>
+          <w:sz w:val="24"/>
+          <w:szCs w:val="24"/>
+          <w14:ligatures w14:val="none"/>
+        </w:rPr>
+        <w:t xml:space="preserve"> pricing accordingly.</w:t>
       </w:r>
     </w:p>
     <w:p>
@@ -1571,7 +1803,15 @@
         <w:t>Headline:</w:t>
       </w:r>
       <w:r>
-        <w:t xml:space="preserve"> Bees? Nuts? Don't Get Stung By Surprise!</w:t>
+        <w:t xml:space="preserve"> Bees? Nuts? Don't Get Stung </w:t>
+      </w:r>
+      <w:proofErr w:type="gramStart"/>
+      <w:r>
+        <w:t>By</w:t>
+      </w:r>
+      <w:proofErr w:type="gramEnd"/>
+      <w:r>
+        <w:t xml:space="preserve"> Surprise!</w:t>
       </w:r>
     </w:p>
     <w:p>
@@ -1599,7 +1839,15 @@
         <w:t>Headline:</w:t>
       </w:r>
       <w:r>
-        <w:t xml:space="preserve"> EpiPen: Because "Know Where" Isn't Always On Your Side.</w:t>
+        <w:t xml:space="preserve"> EpiPen: Because "Know Where" Isn't Always </w:t>
+      </w:r>
+      <w:proofErr w:type="gramStart"/>
+      <w:r>
+        <w:t>On</w:t>
+      </w:r>
+      <w:proofErr w:type="gramEnd"/>
+      <w:r>
+        <w:t xml:space="preserve"> Your Side.</w:t>
       </w:r>
     </w:p>
     <w:p>
@@ -1613,7 +1861,15 @@
         <w:t>Body:</w:t>
       </w:r>
       <w:r>
-        <w:t xml:space="preserve"> Life loves to throw curveballs (or in this case, bee stings). Don't let a surprise allergy attack ruin your epic adventure. Pack an EpiPen, because sometimes "know where" turns into "nowhere" real quick.</w:t>
+        <w:t xml:space="preserve"> Life loves to throw curveballs (or in this case, bee stings). Don't let a surprise allergy attack ruin your epic adventure. Pack an EpiPen, because sometimes "know where" turns into "nowhere" </w:t>
+      </w:r>
+      <w:proofErr w:type="gramStart"/>
+      <w:r>
+        <w:t>real</w:t>
+      </w:r>
+      <w:proofErr w:type="gramEnd"/>
+      <w:r>
+        <w:t xml:space="preserve"> quick.</w:t>
       </w:r>
     </w:p>
     <w:p>
@@ -1627,7 +1883,15 @@
         <w:t>Headline:</w:t>
       </w:r>
       <w:r>
-        <w:t xml:space="preserve"> Don't Let Poison Ivy Turn You Into a Scratching Superhero.</w:t>
+        <w:t xml:space="preserve"> Don't Let Poison Ivy Turn You </w:t>
+      </w:r>
+      <w:proofErr w:type="gramStart"/>
+      <w:r>
+        <w:t>Into</w:t>
+      </w:r>
+      <w:proofErr w:type="gramEnd"/>
+      <w:r>
+        <w:t xml:space="preserve"> a Scratching Superhero.</w:t>
       </w:r>
     </w:p>
     <w:p>
@@ -1800,6 +2064,7 @@
           <w14:ligatures w14:val="none"/>
         </w:rPr>
       </w:pPr>
+      <w:proofErr w:type="spellStart"/>
       <w:r>
         <w:rPr>
           <w:rFonts w:ascii="Times New Roman" w:eastAsia="Times New Roman" w:hAnsi="Times New Roman" w:cs="Times New Roman"/>
@@ -1810,17 +2075,52 @@
           <w:szCs w:val="24"/>
           <w14:ligatures w14:val="none"/>
         </w:rPr>
-        <w:t>Bee Prepared!</w:t>
-      </w:r>
-      <w:r>
-        <w:rPr>
-          <w:rFonts w:ascii="Times New Roman" w:eastAsia="Times New Roman" w:hAnsi="Times New Roman" w:cs="Times New Roman"/>
-          <w:kern w:val="0"/>
-          <w:sz w:val="24"/>
-          <w:szCs w:val="24"/>
-          <w14:ligatures w14:val="none"/>
-        </w:rPr>
-        <w:t xml:space="preserve"> (Pairs with "Bees? Nuts? Don't Get Stung By Surprise!")</w:t>
+        <w:t>Bee</w:t>
+      </w:r>
+      <w:proofErr w:type="spellEnd"/>
+      <w:r>
+        <w:rPr>
+          <w:rFonts w:ascii="Times New Roman" w:eastAsia="Times New Roman" w:hAnsi="Times New Roman" w:cs="Times New Roman"/>
+          <w:b/>
+          <w:bCs/>
+          <w:kern w:val="0"/>
+          <w:sz w:val="24"/>
+          <w:szCs w:val="24"/>
+          <w14:ligatures w14:val="none"/>
+        </w:rPr>
+        <w:t xml:space="preserve"> Prepared!</w:t>
+      </w:r>
+      <w:r>
+        <w:rPr>
+          <w:rFonts w:ascii="Times New Roman" w:eastAsia="Times New Roman" w:hAnsi="Times New Roman" w:cs="Times New Roman"/>
+          <w:kern w:val="0"/>
+          <w:sz w:val="24"/>
+          <w:szCs w:val="24"/>
+          <w14:ligatures w14:val="none"/>
+        </w:rPr>
+        <w:t xml:space="preserve"> (Pairs with "Bees? Nuts? Don't Get Stung </w:t>
+      </w:r>
+      <w:proofErr w:type="gramStart"/>
+      <w:r>
+        <w:rPr>
+          <w:rFonts w:ascii="Times New Roman" w:eastAsia="Times New Roman" w:hAnsi="Times New Roman" w:cs="Times New Roman"/>
+          <w:kern w:val="0"/>
+          <w:sz w:val="24"/>
+          <w:szCs w:val="24"/>
+          <w14:ligatures w14:val="none"/>
+        </w:rPr>
+        <w:t>By</w:t>
+      </w:r>
+      <w:proofErr w:type="gramEnd"/>
+      <w:r>
+        <w:rPr>
+          <w:rFonts w:ascii="Times New Roman" w:eastAsia="Times New Roman" w:hAnsi="Times New Roman" w:cs="Times New Roman"/>
+          <w:kern w:val="0"/>
+          <w:sz w:val="24"/>
+          <w:szCs w:val="24"/>
+          <w14:ligatures w14:val="none"/>
+        </w:rPr>
+        <w:t xml:space="preserve"> Surprise!")</w:t>
       </w:r>
     </w:p>
     <w:p>
@@ -1858,7 +2158,29 @@
           <w:szCs w:val="24"/>
           <w14:ligatures w14:val="none"/>
         </w:rPr>
-        <w:t xml:space="preserve"> (Pairs with "Don't Let Poison Ivy Turn You Into a Scratching Superhero")</w:t>
+        <w:t xml:space="preserve"> (Pairs with "Don't Let Poison Ivy Turn You </w:t>
+      </w:r>
+      <w:proofErr w:type="gramStart"/>
+      <w:r>
+        <w:rPr>
+          <w:rFonts w:ascii="Times New Roman" w:eastAsia="Times New Roman" w:hAnsi="Times New Roman" w:cs="Times New Roman"/>
+          <w:kern w:val="0"/>
+          <w:sz w:val="24"/>
+          <w:szCs w:val="24"/>
+          <w14:ligatures w14:val="none"/>
+        </w:rPr>
+        <w:t>Into</w:t>
+      </w:r>
+      <w:proofErr w:type="gramEnd"/>
+      <w:r>
+        <w:rPr>
+          <w:rFonts w:ascii="Times New Roman" w:eastAsia="Times New Roman" w:hAnsi="Times New Roman" w:cs="Times New Roman"/>
+          <w:kern w:val="0"/>
+          <w:sz w:val="24"/>
+          <w:szCs w:val="24"/>
+          <w14:ligatures w14:val="none"/>
+        </w:rPr>
+        <w:t xml:space="preserve"> a Scratching Superhero")</w:t>
       </w:r>
     </w:p>
     <w:p>
@@ -2034,7 +2356,29 @@
           <w:szCs w:val="24"/>
           <w14:ligatures w14:val="none"/>
         </w:rPr>
-        <w:t xml:space="preserve"> (Pairs with "Bees? Nuts? Don't Get Stung By Surprise!")</w:t>
+        <w:t xml:space="preserve"> (Pairs with "Bees? Nuts? Don't Get Stung </w:t>
+      </w:r>
+      <w:proofErr w:type="gramStart"/>
+      <w:r>
+        <w:rPr>
+          <w:rFonts w:ascii="Times New Roman" w:eastAsia="Times New Roman" w:hAnsi="Times New Roman" w:cs="Times New Roman"/>
+          <w:kern w:val="0"/>
+          <w:sz w:val="24"/>
+          <w:szCs w:val="24"/>
+          <w14:ligatures w14:val="none"/>
+        </w:rPr>
+        <w:t>By</w:t>
+      </w:r>
+      <w:proofErr w:type="gramEnd"/>
+      <w:r>
+        <w:rPr>
+          <w:rFonts w:ascii="Times New Roman" w:eastAsia="Times New Roman" w:hAnsi="Times New Roman" w:cs="Times New Roman"/>
+          <w:kern w:val="0"/>
+          <w:sz w:val="24"/>
+          <w:szCs w:val="24"/>
+          <w14:ligatures w14:val="none"/>
+        </w:rPr>
+        <w:t xml:space="preserve"> Surprise!")</w:t>
       </w:r>
     </w:p>
     <w:p>
@@ -2072,7 +2416,29 @@
           <w:szCs w:val="24"/>
           <w14:ligatures w14:val="none"/>
         </w:rPr>
-        <w:t xml:space="preserve"> (Pairs with "Don't Let Poison Ivy Turn You Into a Scratching Superhero")</w:t>
+        <w:t xml:space="preserve"> (Pairs with "Don't Let Poison Ivy Turn You </w:t>
+      </w:r>
+      <w:proofErr w:type="gramStart"/>
+      <w:r>
+        <w:rPr>
+          <w:rFonts w:ascii="Times New Roman" w:eastAsia="Times New Roman" w:hAnsi="Times New Roman" w:cs="Times New Roman"/>
+          <w:kern w:val="0"/>
+          <w:sz w:val="24"/>
+          <w:szCs w:val="24"/>
+          <w14:ligatures w14:val="none"/>
+        </w:rPr>
+        <w:t>Into</w:t>
+      </w:r>
+      <w:proofErr w:type="gramEnd"/>
+      <w:r>
+        <w:rPr>
+          <w:rFonts w:ascii="Times New Roman" w:eastAsia="Times New Roman" w:hAnsi="Times New Roman" w:cs="Times New Roman"/>
+          <w:kern w:val="0"/>
+          <w:sz w:val="24"/>
+          <w:szCs w:val="24"/>
+          <w14:ligatures w14:val="none"/>
+        </w:rPr>
+        <w:t xml:space="preserve"> a Scratching Superhero")</w:t>
       </w:r>
     </w:p>
     <w:p>

</xml_diff>